<commit_message>
Circle Language Spec: Commands: Put content from Target Command Object and Target Command Definition in the article Command Redirection.
</commit_message>
<xml_diff>
--- a/1.1. Circle Language Spec/06. Commands/35.2. Command Redirection.docx
+++ b/1.1. Circle Language Spec/06. Commands/35.2. Command Redirection.docx
@@ -345,12 +345,7 @@
     </w:p>
     <w:p>
       <w:r>
-        <w:t>Inactive com</w:t>
-      </w:r>
-      <w:bookmarkStart w:id="0" w:name="_GoBack"/>
-      <w:bookmarkEnd w:id="0"/>
-      <w:r>
-        <w:t xml:space="preserve">mand class redirection is less common than inactive command object redirection. Inactive command </w:t>
+        <w:t xml:space="preserve">Inactive command class redirection is less common than inactive command object redirection. Inactive command </w:t>
       </w:r>
       <w:r>
         <w:rPr>
@@ -1397,7 +1392,1135 @@
         <w:t>, because an inactive command object can never be run.</w:t>
       </w:r>
     </w:p>
-    <w:p/>
+    <w:p>
+      <w:pPr>
+        <w:pStyle w:val="Heading3"/>
+      </w:pPr>
+      <w:r>
+        <w:t>Target Command Object</w:t>
+      </w:r>
+    </w:p>
+    <w:p>
+      <w:r>
+        <w:t xml:space="preserve">A command reference can point to another command reference, which points to another command reference and so on. The first command found in this redirection, that does not refer to another command again, is called the </w:t>
+      </w:r>
+      <w:r>
+        <w:rPr>
+          <w:i/>
+        </w:rPr>
+        <w:t xml:space="preserve">target </w:t>
+      </w:r>
+      <w:r>
+        <w:rPr>
+          <w:i/>
+        </w:rPr>
+        <w:t xml:space="preserve">command </w:t>
+      </w:r>
+      <w:r>
+        <w:rPr>
+          <w:i/>
+        </w:rPr>
+        <w:t>object</w:t>
+      </w:r>
+      <w:r>
+        <w:t xml:space="preserve">. Even though any of the command </w:t>
+      </w:r>
+      <w:r>
+        <w:rPr>
+          <w:i/>
+        </w:rPr>
+        <w:t>references</w:t>
+      </w:r>
+      <w:r>
+        <w:t xml:space="preserve"> can be used like it is the command object itself, the </w:t>
+      </w:r>
+      <w:r>
+        <w:rPr>
+          <w:i/>
+        </w:rPr>
+        <w:t xml:space="preserve">target </w:t>
+      </w:r>
+      <w:r>
+        <w:rPr>
+          <w:i/>
+        </w:rPr>
+        <w:t xml:space="preserve">command object </w:t>
+      </w:r>
+      <w:r>
+        <w:t>is considered the real command object and not just a reference to it.</w:t>
+      </w:r>
+    </w:p>
+    <w:p>
+      <w:pPr>
+        <w:pStyle w:val="Spacing"/>
+      </w:pPr>
+    </w:p>
+    <w:p>
+      <w:r>
+        <w:t>The term target command is also used to denote the direct reference target, not necessarily the final target. What kind of target is denoted, will be clear from the context.</w:t>
+      </w:r>
+    </w:p>
+    <w:p>
+      <w:pPr>
+        <w:pStyle w:val="Heading4"/>
+      </w:pPr>
+      <w:r>
+        <w:t>In a Diagram</w:t>
+      </w:r>
+    </w:p>
+    <w:p>
+      <w:r>
+        <w:t>The target command object is the last point in a string of object redirections of command symbols.</w:t>
+      </w:r>
+    </w:p>
+    <w:p>
+      <w:pPr>
+        <w:pStyle w:val="Spacing"/>
+      </w:pPr>
+    </w:p>
+    <w:p>
+      <w:pPr>
+        <w:ind w:left="852"/>
+      </w:pPr>
+      <w:r>
+        <w:rPr>
+          <w:noProof/>
+        </w:rPr>
+        <w:drawing>
+          <wp:inline distT="0" distB="0" distL="0" distR="0" wp14:anchorId="6428DE96" wp14:editId="0EF01921">
+            <wp:extent cx="1684655" cy="784225"/>
+            <wp:effectExtent l="0" t="0" r="0" b="0"/>
+            <wp:docPr id="9" name="Picture 9"/>
+            <wp:cNvGraphicFramePr>
+              <a:graphicFrameLocks xmlns:a="http://schemas.openxmlformats.org/drawingml/2006/main" noChangeAspect="1"/>
+            </wp:cNvGraphicFramePr>
+            <a:graphic xmlns:a="http://schemas.openxmlformats.org/drawingml/2006/main">
+              <a:graphicData uri="http://schemas.openxmlformats.org/drawingml/2006/picture">
+                <pic:pic xmlns:pic="http://schemas.openxmlformats.org/drawingml/2006/picture">
+                  <pic:nvPicPr>
+                    <pic:cNvPr id="0" name="Picture 1"/>
+                    <pic:cNvPicPr>
+                      <a:picLocks noChangeAspect="1" noChangeArrowheads="1"/>
+                    </pic:cNvPicPr>
+                  </pic:nvPicPr>
+                  <pic:blipFill>
+                    <a:blip r:embed="rId13">
+                      <a:extLst>
+                        <a:ext uri="{28A0092B-C50C-407E-A947-70E740481C1C}">
+                          <a14:useLocalDpi xmlns:a14="http://schemas.microsoft.com/office/drawing/2010/main" val="0"/>
+                        </a:ext>
+                      </a:extLst>
+                    </a:blip>
+                    <a:srcRect/>
+                    <a:stretch>
+                      <a:fillRect/>
+                    </a:stretch>
+                  </pic:blipFill>
+                  <pic:spPr bwMode="auto">
+                    <a:xfrm>
+                      <a:off x="0" y="0"/>
+                      <a:ext cx="1684655" cy="784225"/>
+                    </a:xfrm>
+                    <a:prstGeom prst="rect">
+                      <a:avLst/>
+                    </a:prstGeom>
+                    <a:noFill/>
+                    <a:ln>
+                      <a:noFill/>
+                    </a:ln>
+                  </pic:spPr>
+                </pic:pic>
+              </a:graphicData>
+            </a:graphic>
+          </wp:inline>
+        </w:drawing>
+      </w:r>
+    </w:p>
+    <w:p>
+      <w:pPr>
+        <w:pStyle w:val="Spacing"/>
+      </w:pPr>
+    </w:p>
+    <w:p>
+      <w:r>
+        <w:t xml:space="preserve">Symbol </w:t>
+      </w:r>
+      <w:r>
+        <w:rPr>
+          <w:rFonts w:ascii="Franklin Gothic Demi" w:hAnsi="Franklin Gothic Demi"/>
+        </w:rPr>
+        <w:t>A</w:t>
+      </w:r>
+      <w:r>
+        <w:t xml:space="preserve"> is an active command reference to symbol </w:t>
+      </w:r>
+      <w:r>
+        <w:rPr>
+          <w:rFonts w:ascii="Franklin Gothic Demi" w:hAnsi="Franklin Gothic Demi"/>
+        </w:rPr>
+        <w:t>B</w:t>
+      </w:r>
+      <w:r>
+        <w:t xml:space="preserve">. Symbol </w:t>
+      </w:r>
+      <w:r>
+        <w:rPr>
+          <w:rFonts w:ascii="Franklin Gothic Demi" w:hAnsi="Franklin Gothic Demi"/>
+        </w:rPr>
+        <w:t>B</w:t>
+      </w:r>
+      <w:r>
+        <w:t xml:space="preserve"> is an inactive command reference to symbol </w:t>
+      </w:r>
+      <w:r>
+        <w:rPr>
+          <w:rFonts w:ascii="Franklin Gothic Demi" w:hAnsi="Franklin Gothic Demi"/>
+        </w:rPr>
+        <w:t>C</w:t>
+      </w:r>
+      <w:r>
+        <w:t xml:space="preserve">. Symbol </w:t>
+      </w:r>
+      <w:r>
+        <w:rPr>
+          <w:rFonts w:ascii="Franklin Gothic Demi" w:hAnsi="Franklin Gothic Demi"/>
+        </w:rPr>
+        <w:t xml:space="preserve">C </w:t>
+      </w:r>
+      <w:r>
+        <w:t xml:space="preserve">is the target command object of both symbols </w:t>
+      </w:r>
+      <w:r>
+        <w:rPr>
+          <w:rFonts w:ascii="Franklin Gothic Demi" w:hAnsi="Franklin Gothic Demi"/>
+        </w:rPr>
+        <w:t>A</w:t>
+      </w:r>
+      <w:r>
+        <w:rPr>
+          <w:rFonts w:ascii="Franklin Gothic Demi" w:hAnsi="Franklin Gothic Demi"/>
+        </w:rPr>
+        <w:t xml:space="preserve"> </w:t>
+      </w:r>
+      <w:r>
+        <w:t xml:space="preserve">and </w:t>
+      </w:r>
+      <w:r>
+        <w:rPr>
+          <w:rFonts w:ascii="Franklin Gothic Demi" w:hAnsi="Franklin Gothic Demi"/>
+        </w:rPr>
+        <w:t>B</w:t>
+      </w:r>
+      <w:r>
+        <w:t xml:space="preserve">. Symbol </w:t>
+      </w:r>
+      <w:r>
+        <w:rPr>
+          <w:rFonts w:ascii="Franklin Gothic Demi" w:hAnsi="Franklin Gothic Demi"/>
+        </w:rPr>
+        <w:t>C</w:t>
+      </w:r>
+      <w:r>
+        <w:t xml:space="preserve"> represents the command object itself.</w:t>
+      </w:r>
+    </w:p>
+    <w:p>
+      <w:pPr>
+        <w:pStyle w:val="Heading3"/>
+      </w:pPr>
+      <w:r>
+        <w:t>Target Command Definition</w:t>
+      </w:r>
+    </w:p>
+    <w:p>
+      <w:r>
+        <w:t xml:space="preserve">A target command definition is completely </w:t>
+      </w:r>
+      <w:proofErr w:type="spellStart"/>
+      <w:r>
+        <w:t>analogus</w:t>
+      </w:r>
+      <w:proofErr w:type="spellEnd"/>
+      <w:r>
+        <w:t xml:space="preserve"> to a </w:t>
+      </w:r>
+      <w:r>
+        <w:rPr>
+          <w:i/>
+        </w:rPr>
+        <w:t>target class</w:t>
+      </w:r>
+      <w:r>
+        <w:t>.</w:t>
+      </w:r>
+    </w:p>
+    <w:p>
+      <w:pPr>
+        <w:pStyle w:val="Spacing"/>
+      </w:pPr>
+    </w:p>
+    <w:p>
+      <w:r>
+        <w:t>A target command definition is found by following the redirections, that lead to a symbol’s command definition.</w:t>
+      </w:r>
+    </w:p>
+    <w:p>
+      <w:pPr>
+        <w:pStyle w:val="Spacing"/>
+      </w:pPr>
+    </w:p>
+    <w:p>
+      <w:r>
+        <w:t xml:space="preserve">When you want to find the definition of a command, and the command is actually a command reference, you first need to follow all object reference redirections, to find the target command object. When you found the target command object, you can find the target command definition, by following one class redirection. Do not follow more than one class redirection, because if a definition points out a definition again, then the second definition is </w:t>
+      </w:r>
+      <w:r>
+        <w:rPr>
+          <w:i/>
+        </w:rPr>
+        <w:t xml:space="preserve">another </w:t>
+      </w:r>
+      <w:r>
+        <w:t xml:space="preserve">command object, that the first definition is just </w:t>
+      </w:r>
+      <w:r>
+        <w:rPr>
+          <w:i/>
+        </w:rPr>
+        <w:t xml:space="preserve">based </w:t>
+      </w:r>
+      <w:r>
+        <w:t xml:space="preserve">on. If the definition is a command reference itself, you have to follow all object redirections to find the target </w:t>
+      </w:r>
+      <w:r>
+        <w:rPr>
+          <w:i/>
+        </w:rPr>
+        <w:t>definition</w:t>
+      </w:r>
+      <w:r>
+        <w:t xml:space="preserve"> object. Then you have found the target command definition. That’s where redirection following ends. If the definition object has a definition itself, you might be tempted to follow the definition object’s class redirections as well, to find the final target definition, but you should not do that. If a definition object has a definition itself, then the definition object is only based on another definition, but it </w:t>
+      </w:r>
+      <w:r>
+        <w:rPr>
+          <w:i/>
+        </w:rPr>
+        <w:t xml:space="preserve">is </w:t>
+      </w:r>
+      <w:r>
+        <w:t>an object of its own. An object redirection is just a much tighter bond like that, than a class redirection.</w:t>
+      </w:r>
+    </w:p>
+    <w:p>
+      <w:pPr>
+        <w:pStyle w:val="Heading4"/>
+      </w:pPr>
+      <w:r>
+        <w:t>In a Diagram</w:t>
+      </w:r>
+    </w:p>
+    <w:p>
+      <w:r>
+        <w:t xml:space="preserve">To find the target definition, you first follow </w:t>
+      </w:r>
+      <w:r>
+        <w:rPr>
+          <w:i/>
+        </w:rPr>
+        <w:t xml:space="preserve">all </w:t>
+      </w:r>
+      <w:r>
+        <w:t xml:space="preserve">the object redirections, then </w:t>
+      </w:r>
+      <w:r>
+        <w:rPr>
+          <w:i/>
+        </w:rPr>
+        <w:t xml:space="preserve">one </w:t>
+      </w:r>
+      <w:r>
+        <w:t xml:space="preserve">class redirection, then </w:t>
+      </w:r>
+      <w:r>
+        <w:rPr>
+          <w:i/>
+        </w:rPr>
+        <w:t>all</w:t>
+      </w:r>
+      <w:r>
+        <w:t xml:space="preserve"> the object redirections and there it ends.</w:t>
+      </w:r>
+    </w:p>
+    <w:p>
+      <w:pPr>
+        <w:pStyle w:val="Spacing"/>
+      </w:pPr>
+    </w:p>
+    <w:p>
+      <w:pPr>
+        <w:ind w:left="852"/>
+      </w:pPr>
+      <w:r>
+        <w:rPr>
+          <w:noProof/>
+        </w:rPr>
+        <w:drawing>
+          <wp:inline distT="0" distB="0" distL="0" distR="0" wp14:anchorId="0E469E46" wp14:editId="4632897E">
+            <wp:extent cx="4384040" cy="668655"/>
+            <wp:effectExtent l="0" t="0" r="0" b="0"/>
+            <wp:docPr id="13" name="Picture 13"/>
+            <wp:cNvGraphicFramePr>
+              <a:graphicFrameLocks xmlns:a="http://schemas.openxmlformats.org/drawingml/2006/main" noChangeAspect="1"/>
+            </wp:cNvGraphicFramePr>
+            <a:graphic xmlns:a="http://schemas.openxmlformats.org/drawingml/2006/main">
+              <a:graphicData uri="http://schemas.openxmlformats.org/drawingml/2006/picture">
+                <pic:pic xmlns:pic="http://schemas.openxmlformats.org/drawingml/2006/picture">
+                  <pic:nvPicPr>
+                    <pic:cNvPr id="0" name="Picture 1"/>
+                    <pic:cNvPicPr>
+                      <a:picLocks noChangeAspect="1" noChangeArrowheads="1"/>
+                    </pic:cNvPicPr>
+                  </pic:nvPicPr>
+                  <pic:blipFill>
+                    <a:blip r:embed="rId14" cstate="print">
+                      <a:lum bright="-24000"/>
+                      <a:extLst>
+                        <a:ext uri="{28A0092B-C50C-407E-A947-70E740481C1C}">
+                          <a14:useLocalDpi xmlns:a14="http://schemas.microsoft.com/office/drawing/2010/main" val="0"/>
+                        </a:ext>
+                      </a:extLst>
+                    </a:blip>
+                    <a:srcRect/>
+                    <a:stretch>
+                      <a:fillRect/>
+                    </a:stretch>
+                  </pic:blipFill>
+                  <pic:spPr bwMode="auto">
+                    <a:xfrm>
+                      <a:off x="0" y="0"/>
+                      <a:ext cx="4384040" cy="668655"/>
+                    </a:xfrm>
+                    <a:prstGeom prst="rect">
+                      <a:avLst/>
+                    </a:prstGeom>
+                    <a:noFill/>
+                    <a:ln>
+                      <a:noFill/>
+                    </a:ln>
+                  </pic:spPr>
+                </pic:pic>
+              </a:graphicData>
+            </a:graphic>
+          </wp:inline>
+        </w:drawing>
+      </w:r>
+    </w:p>
+    <w:p>
+      <w:pPr>
+        <w:pStyle w:val="Spacing"/>
+      </w:pPr>
+    </w:p>
+    <w:p>
+      <w:r>
+        <w:t>It does not matter if whether it is a diamond, that can be executed, or a square, that can not be executed.</w:t>
+      </w:r>
+    </w:p>
+    <w:p>
+      <w:pPr>
+        <w:pStyle w:val="Spacing"/>
+      </w:pPr>
+    </w:p>
+    <w:p>
+      <w:r>
+        <w:t xml:space="preserve">If the definition has a definition as well, this does not redirect the original command object’s definition, because the second definition is </w:t>
+      </w:r>
+      <w:r>
+        <w:rPr>
+          <w:i/>
+        </w:rPr>
+        <w:t xml:space="preserve">another </w:t>
+      </w:r>
+      <w:r>
+        <w:t xml:space="preserve">definition object, that the first definition is just </w:t>
+      </w:r>
+      <w:r>
+        <w:rPr>
+          <w:i/>
+        </w:rPr>
+        <w:t xml:space="preserve">based </w:t>
+      </w:r>
+      <w:r>
+        <w:t>on. An object redirection is just a much tighter bond, than a class redirection.</w:t>
+      </w:r>
+    </w:p>
+    <w:p>
+      <w:pPr>
+        <w:pStyle w:val="Spacing"/>
+      </w:pPr>
+    </w:p>
+    <w:p>
+      <w:pPr>
+        <w:ind w:left="852"/>
+      </w:pPr>
+      <w:r>
+        <w:rPr>
+          <w:noProof/>
+        </w:rPr>
+        <w:drawing>
+          <wp:inline distT="0" distB="0" distL="0" distR="0" wp14:anchorId="1BD18B1B" wp14:editId="50D2469A">
+            <wp:extent cx="4490085" cy="721995"/>
+            <wp:effectExtent l="0" t="0" r="0" b="0"/>
+            <wp:docPr id="14" name="Picture 14"/>
+            <wp:cNvGraphicFramePr>
+              <a:graphicFrameLocks xmlns:a="http://schemas.openxmlformats.org/drawingml/2006/main" noChangeAspect="1"/>
+            </wp:cNvGraphicFramePr>
+            <a:graphic xmlns:a="http://schemas.openxmlformats.org/drawingml/2006/main">
+              <a:graphicData uri="http://schemas.openxmlformats.org/drawingml/2006/picture">
+                <pic:pic xmlns:pic="http://schemas.openxmlformats.org/drawingml/2006/picture">
+                  <pic:nvPicPr>
+                    <pic:cNvPr id="0" name="Picture 2"/>
+                    <pic:cNvPicPr>
+                      <a:picLocks noChangeAspect="1" noChangeArrowheads="1"/>
+                    </pic:cNvPicPr>
+                  </pic:nvPicPr>
+                  <pic:blipFill>
+                    <a:blip r:embed="rId15" cstate="print">
+                      <a:lum bright="-24000"/>
+                      <a:extLst>
+                        <a:ext uri="{28A0092B-C50C-407E-A947-70E740481C1C}">
+                          <a14:useLocalDpi xmlns:a14="http://schemas.microsoft.com/office/drawing/2010/main" val="0"/>
+                        </a:ext>
+                      </a:extLst>
+                    </a:blip>
+                    <a:srcRect/>
+                    <a:stretch>
+                      <a:fillRect/>
+                    </a:stretch>
+                  </pic:blipFill>
+                  <pic:spPr bwMode="auto">
+                    <a:xfrm>
+                      <a:off x="0" y="0"/>
+                      <a:ext cx="4490085" cy="721995"/>
+                    </a:xfrm>
+                    <a:prstGeom prst="rect">
+                      <a:avLst/>
+                    </a:prstGeom>
+                    <a:noFill/>
+                    <a:ln>
+                      <a:noFill/>
+                    </a:ln>
+                  </pic:spPr>
+                </pic:pic>
+              </a:graphicData>
+            </a:graphic>
+          </wp:inline>
+        </w:drawing>
+      </w:r>
+    </w:p>
+    <w:p>
+      <w:pPr>
+        <w:pStyle w:val="Spacing"/>
+      </w:pPr>
+    </w:p>
+    <w:p>
+      <w:r>
+        <w:t xml:space="preserve">The target definition of the first object reference is the symbol </w:t>
+      </w:r>
+      <w:r>
+        <w:rPr>
+          <w:rStyle w:val="CodeChar"/>
+        </w:rPr>
+        <w:t>Command Definition</w:t>
+      </w:r>
+      <w:r>
+        <w:t xml:space="preserve">, not the symbol </w:t>
+      </w:r>
+      <w:r>
+        <w:rPr>
+          <w:rStyle w:val="CodeChar"/>
+        </w:rPr>
+        <w:t>Command definition’s command definition</w:t>
+      </w:r>
+      <w:r>
+        <w:t>. The same counts for the diagram below.</w:t>
+      </w:r>
+    </w:p>
+    <w:p>
+      <w:pPr>
+        <w:pStyle w:val="Spacing"/>
+      </w:pPr>
+    </w:p>
+    <w:p>
+      <w:pPr>
+        <w:ind w:left="852"/>
+      </w:pPr>
+      <w:r>
+        <w:rPr>
+          <w:noProof/>
+        </w:rPr>
+        <w:drawing>
+          <wp:inline distT="0" distB="0" distL="0" distR="0" wp14:anchorId="2DEB59D6" wp14:editId="38E2430E">
+            <wp:extent cx="4465955" cy="929005"/>
+            <wp:effectExtent l="0" t="0" r="0" b="0"/>
+            <wp:docPr id="15" name="Picture 15"/>
+            <wp:cNvGraphicFramePr>
+              <a:graphicFrameLocks xmlns:a="http://schemas.openxmlformats.org/drawingml/2006/main" noChangeAspect="1"/>
+            </wp:cNvGraphicFramePr>
+            <a:graphic xmlns:a="http://schemas.openxmlformats.org/drawingml/2006/main">
+              <a:graphicData uri="http://schemas.openxmlformats.org/drawingml/2006/picture">
+                <pic:pic xmlns:pic="http://schemas.openxmlformats.org/drawingml/2006/picture">
+                  <pic:nvPicPr>
+                    <pic:cNvPr id="0" name="Picture 3"/>
+                    <pic:cNvPicPr>
+                      <a:picLocks noChangeAspect="1" noChangeArrowheads="1"/>
+                    </pic:cNvPicPr>
+                  </pic:nvPicPr>
+                  <pic:blipFill>
+                    <a:blip r:embed="rId16">
+                      <a:lum bright="-24000"/>
+                      <a:extLst>
+                        <a:ext uri="{28A0092B-C50C-407E-A947-70E740481C1C}">
+                          <a14:useLocalDpi xmlns:a14="http://schemas.microsoft.com/office/drawing/2010/main" val="0"/>
+                        </a:ext>
+                      </a:extLst>
+                    </a:blip>
+                    <a:srcRect/>
+                    <a:stretch>
+                      <a:fillRect/>
+                    </a:stretch>
+                  </pic:blipFill>
+                  <pic:spPr bwMode="auto">
+                    <a:xfrm>
+                      <a:off x="0" y="0"/>
+                      <a:ext cx="4465955" cy="929005"/>
+                    </a:xfrm>
+                    <a:prstGeom prst="rect">
+                      <a:avLst/>
+                    </a:prstGeom>
+                    <a:noFill/>
+                    <a:ln>
+                      <a:noFill/>
+                    </a:ln>
+                  </pic:spPr>
+                </pic:pic>
+              </a:graphicData>
+            </a:graphic>
+          </wp:inline>
+        </w:drawing>
+      </w:r>
+    </w:p>
+    <w:p>
+      <w:pPr>
+        <w:pStyle w:val="Heading2"/>
+      </w:pPr>
+      <w:r>
+        <w:t>Ideas</w:t>
+      </w:r>
+    </w:p>
+    <w:p>
+      <w:pPr>
+        <w:pStyle w:val="Heading3"/>
+      </w:pPr>
+      <w:r>
+        <w:t>Ideas (about Target Command Object)</w:t>
+      </w:r>
+    </w:p>
+    <w:p>
+      <w:r>
+        <w:t>(Out of the original Symbol documentation)</w:t>
+      </w:r>
+    </w:p>
+    <w:p>
+      <w:pPr>
+        <w:pStyle w:val="Heading4"/>
+      </w:pPr>
+      <w:r>
+        <w:t>Execution Trace</w:t>
+      </w:r>
+    </w:p>
+    <w:p>
+      <w:r>
+        <w:t>To find the execution you do the following.</w:t>
+      </w:r>
+    </w:p>
+    <w:p>
+      <w:pPr>
+        <w:pStyle w:val="Spacing"/>
+      </w:pPr>
+    </w:p>
+    <w:p>
+      <w:pPr>
+        <w:pStyle w:val="Picture"/>
+      </w:pPr>
+      <w:r>
+        <w:rPr>
+          <w:noProof/>
+        </w:rPr>
+        <w:drawing>
+          <wp:inline distT="0" distB="0" distL="0" distR="0" wp14:anchorId="7E4A8F5A" wp14:editId="0D6A74D9">
+            <wp:extent cx="1698625" cy="630555"/>
+            <wp:effectExtent l="0" t="0" r="0" b="0"/>
+            <wp:docPr id="10" name="Picture 10"/>
+            <wp:cNvGraphicFramePr>
+              <a:graphicFrameLocks xmlns:a="http://schemas.openxmlformats.org/drawingml/2006/main" noChangeAspect="1"/>
+            </wp:cNvGraphicFramePr>
+            <a:graphic xmlns:a="http://schemas.openxmlformats.org/drawingml/2006/main">
+              <a:graphicData uri="http://schemas.openxmlformats.org/drawingml/2006/picture">
+                <pic:pic xmlns:pic="http://schemas.openxmlformats.org/drawingml/2006/picture">
+                  <pic:nvPicPr>
+                    <pic:cNvPr id="0" name="Picture 1"/>
+                    <pic:cNvPicPr>
+                      <a:picLocks noChangeAspect="1" noChangeArrowheads="1"/>
+                    </pic:cNvPicPr>
+                  </pic:nvPicPr>
+                  <pic:blipFill>
+                    <a:blip r:embed="rId17">
+                      <a:lum bright="-18000"/>
+                      <a:extLst>
+                        <a:ext uri="{28A0092B-C50C-407E-A947-70E740481C1C}">
+                          <a14:useLocalDpi xmlns:a14="http://schemas.microsoft.com/office/drawing/2010/main" val="0"/>
+                        </a:ext>
+                      </a:extLst>
+                    </a:blip>
+                    <a:srcRect/>
+                    <a:stretch>
+                      <a:fillRect/>
+                    </a:stretch>
+                  </pic:blipFill>
+                  <pic:spPr bwMode="auto">
+                    <a:xfrm>
+                      <a:off x="0" y="0"/>
+                      <a:ext cx="1698625" cy="630555"/>
+                    </a:xfrm>
+                    <a:prstGeom prst="rect">
+                      <a:avLst/>
+                    </a:prstGeom>
+                    <a:noFill/>
+                    <a:ln>
+                      <a:noFill/>
+                    </a:ln>
+                  </pic:spPr>
+                </pic:pic>
+              </a:graphicData>
+            </a:graphic>
+          </wp:inline>
+        </w:drawing>
+      </w:r>
+    </w:p>
+    <w:p>
+      <w:pPr>
+        <w:pStyle w:val="Spacing"/>
+      </w:pPr>
+    </w:p>
+    <w:p>
+      <w:r>
+        <w:t xml:space="preserve">What you do is that you follow reference lines until you encounter a symbol without a reference line. The last symbol in the trace to be a </w:t>
+      </w:r>
+      <w:r>
+        <w:rPr>
+          <w:i/>
+          <w:iCs/>
+        </w:rPr>
+        <w:t>diamond</w:t>
+      </w:r>
+      <w:r>
+        <w:t xml:space="preserve"> is the target execution.</w:t>
+      </w:r>
+    </w:p>
+    <w:p>
+      <w:pPr>
+        <w:pStyle w:val="AlineaSeparator"/>
+      </w:pPr>
+    </w:p>
+    <w:p>
+      <w:r>
+        <w:t>Tracing the execution target only seems to be relevant when the source symbol is a diamond. It usually is. Usually you’ll only do this trace for a diamond. However, the target execution is also relevant for a square, because if a square’s redirection has a diamond in it, any call to the square is a call to the same execution.</w:t>
+      </w:r>
+    </w:p>
+    <w:p>
+      <w:pPr>
+        <w:pStyle w:val="Heading4"/>
+      </w:pPr>
+      <w:r>
+        <w:t>Tracing Procedure Aspects</w:t>
+      </w:r>
+    </w:p>
+    <w:p>
+      <w:r>
+        <w:t xml:space="preserve">Even though there are only </w:t>
+      </w:r>
+      <w:r>
+        <w:rPr>
+          <w:i/>
+          <w:iCs/>
+        </w:rPr>
+        <w:t>two</w:t>
+      </w:r>
+      <w:r>
+        <w:t xml:space="preserve"> line types for procedure symbols, there are </w:t>
+      </w:r>
+      <w:r>
+        <w:rPr>
+          <w:i/>
+          <w:iCs/>
+        </w:rPr>
+        <w:t>three</w:t>
+      </w:r>
+      <w:r>
+        <w:t xml:space="preserve"> aspects of a procedure symbol to trace:</w:t>
+      </w:r>
+    </w:p>
+    <w:p>
+      <w:pPr>
+        <w:pStyle w:val="Spacing"/>
+      </w:pPr>
+    </w:p>
+    <w:p>
+      <w:pPr>
+        <w:numPr>
+          <w:ilvl w:val="0"/>
+          <w:numId w:val="11"/>
+        </w:numPr>
+        <w:jc w:val="both"/>
+      </w:pPr>
+      <w:r>
+        <w:t>Execution</w:t>
+      </w:r>
+    </w:p>
+    <w:p>
+      <w:pPr>
+        <w:numPr>
+          <w:ilvl w:val="0"/>
+          <w:numId w:val="11"/>
+        </w:numPr>
+        <w:jc w:val="both"/>
+      </w:pPr>
+      <w:r>
+        <w:t>Definition</w:t>
+      </w:r>
+    </w:p>
+    <w:p>
+      <w:pPr>
+        <w:numPr>
+          <w:ilvl w:val="0"/>
+          <w:numId w:val="11"/>
+        </w:numPr>
+        <w:jc w:val="both"/>
+      </w:pPr>
+      <w:r>
+        <w:t>Interface</w:t>
+      </w:r>
+    </w:p>
+    <w:p>
+      <w:pPr>
+        <w:pStyle w:val="Spacing"/>
+      </w:pPr>
+    </w:p>
+    <w:p>
+      <w:r>
+        <w:t>A definition is a lot like the type of the procedure, while an execution is an instance of the procedure.</w:t>
+      </w:r>
+    </w:p>
+    <w:p>
+      <w:pPr>
+        <w:pStyle w:val="Heading5"/>
+      </w:pPr>
+      <w:r>
+        <w:t>Redirecting to an Execution</w:t>
+      </w:r>
+    </w:p>
+    <w:p>
+      <w:r>
+        <w:t xml:space="preserve">A lot of times you will redirect an execution, but you won’t redirect </w:t>
+      </w:r>
+      <w:r>
+        <w:rPr>
+          <w:i/>
+          <w:iCs/>
+        </w:rPr>
+        <w:t>to</w:t>
+      </w:r>
+      <w:r>
+        <w:t xml:space="preserve"> an execution.</w:t>
+      </w:r>
+    </w:p>
+    <w:p>
+      <w:pPr>
+        <w:pStyle w:val="Spacing"/>
+      </w:pPr>
+    </w:p>
+    <w:p>
+      <w:pPr>
+        <w:pStyle w:val="Picture"/>
+      </w:pPr>
+      <w:r>
+        <w:rPr>
+          <w:noProof/>
+        </w:rPr>
+        <w:drawing>
+          <wp:inline distT="0" distB="0" distL="0" distR="0" wp14:anchorId="481153C4" wp14:editId="5BC7631D">
+            <wp:extent cx="1867535" cy="649605"/>
+            <wp:effectExtent l="0" t="0" r="0" b="0"/>
+            <wp:docPr id="11" name="Picture 11"/>
+            <wp:cNvGraphicFramePr>
+              <a:graphicFrameLocks xmlns:a="http://schemas.openxmlformats.org/drawingml/2006/main" noChangeAspect="1"/>
+            </wp:cNvGraphicFramePr>
+            <a:graphic xmlns:a="http://schemas.openxmlformats.org/drawingml/2006/main">
+              <a:graphicData uri="http://schemas.openxmlformats.org/drawingml/2006/picture">
+                <pic:pic xmlns:pic="http://schemas.openxmlformats.org/drawingml/2006/picture">
+                  <pic:nvPicPr>
+                    <pic:cNvPr id="0" name="Picture 2"/>
+                    <pic:cNvPicPr>
+                      <a:picLocks noChangeAspect="1" noChangeArrowheads="1"/>
+                    </pic:cNvPicPr>
+                  </pic:nvPicPr>
+                  <pic:blipFill>
+                    <a:blip r:embed="rId18">
+                      <a:lum bright="-18000"/>
+                      <a:extLst>
+                        <a:ext uri="{28A0092B-C50C-407E-A947-70E740481C1C}">
+                          <a14:useLocalDpi xmlns:a14="http://schemas.microsoft.com/office/drawing/2010/main" val="0"/>
+                        </a:ext>
+                      </a:extLst>
+                    </a:blip>
+                    <a:srcRect/>
+                    <a:stretch>
+                      <a:fillRect/>
+                    </a:stretch>
+                  </pic:blipFill>
+                  <pic:spPr bwMode="auto">
+                    <a:xfrm>
+                      <a:off x="0" y="0"/>
+                      <a:ext cx="1867535" cy="649605"/>
+                    </a:xfrm>
+                    <a:prstGeom prst="rect">
+                      <a:avLst/>
+                    </a:prstGeom>
+                    <a:noFill/>
+                    <a:ln>
+                      <a:noFill/>
+                    </a:ln>
+                  </pic:spPr>
+                </pic:pic>
+              </a:graphicData>
+            </a:graphic>
+          </wp:inline>
+        </w:drawing>
+      </w:r>
+    </w:p>
+    <w:p>
+      <w:pPr>
+        <w:pStyle w:val="Spacing"/>
+      </w:pPr>
+    </w:p>
+    <w:p>
+      <w:r>
+        <w:t>By redirecting to an execution, it is possible for multiple symbols to represent the same single execution.</w:t>
+      </w:r>
+    </w:p>
+    <w:p>
+      <w:pPr>
+        <w:pStyle w:val="Spacing"/>
+      </w:pPr>
+    </w:p>
+    <w:p>
+      <w:pPr>
+        <w:pStyle w:val="Picture"/>
+      </w:pPr>
+      <w:r>
+        <w:rPr>
+          <w:noProof/>
+        </w:rPr>
+        <w:drawing>
+          <wp:inline distT="0" distB="0" distL="0" distR="0" wp14:anchorId="0B32325E" wp14:editId="1FC30A08">
+            <wp:extent cx="875665" cy="784225"/>
+            <wp:effectExtent l="0" t="0" r="0" b="0"/>
+            <wp:docPr id="12" name="Picture 12"/>
+            <wp:cNvGraphicFramePr>
+              <a:graphicFrameLocks xmlns:a="http://schemas.openxmlformats.org/drawingml/2006/main" noChangeAspect="1"/>
+            </wp:cNvGraphicFramePr>
+            <a:graphic xmlns:a="http://schemas.openxmlformats.org/drawingml/2006/main">
+              <a:graphicData uri="http://schemas.openxmlformats.org/drawingml/2006/picture">
+                <pic:pic xmlns:pic="http://schemas.openxmlformats.org/drawingml/2006/picture">
+                  <pic:nvPicPr>
+                    <pic:cNvPr id="0" name="Picture 3"/>
+                    <pic:cNvPicPr>
+                      <a:picLocks noChangeAspect="1" noChangeArrowheads="1"/>
+                    </pic:cNvPicPr>
+                  </pic:nvPicPr>
+                  <pic:blipFill>
+                    <a:blip r:embed="rId19">
+                      <a:lum bright="-18000"/>
+                      <a:extLst>
+                        <a:ext uri="{28A0092B-C50C-407E-A947-70E740481C1C}">
+                          <a14:useLocalDpi xmlns:a14="http://schemas.microsoft.com/office/drawing/2010/main" val="0"/>
+                        </a:ext>
+                      </a:extLst>
+                    </a:blip>
+                    <a:srcRect/>
+                    <a:stretch>
+                      <a:fillRect/>
+                    </a:stretch>
+                  </pic:blipFill>
+                  <pic:spPr bwMode="auto">
+                    <a:xfrm>
+                      <a:off x="0" y="0"/>
+                      <a:ext cx="875665" cy="784225"/>
+                    </a:xfrm>
+                    <a:prstGeom prst="rect">
+                      <a:avLst/>
+                    </a:prstGeom>
+                    <a:noFill/>
+                    <a:ln>
+                      <a:noFill/>
+                    </a:ln>
+                  </pic:spPr>
+                </pic:pic>
+              </a:graphicData>
+            </a:graphic>
+          </wp:inline>
+        </w:drawing>
+      </w:r>
+    </w:p>
+    <w:p>
+      <w:pPr>
+        <w:pStyle w:val="Spacing"/>
+      </w:pPr>
+    </w:p>
+    <w:p>
+      <w:r>
+        <w:t>Also note that when redirecting to an execution, the definition is always the same execution.</w:t>
+      </w:r>
+    </w:p>
+    <w:p>
+      <w:pPr>
+        <w:pStyle w:val="Heading3"/>
+      </w:pPr>
+      <w:r>
+        <w:t>Ideas</w:t>
+      </w:r>
+      <w:r>
+        <w:t xml:space="preserve"> (about Target Command Definition)</w:t>
+      </w:r>
+    </w:p>
+    <w:p>
+      <w:r>
+        <w:t>(</w:t>
+      </w:r>
+      <w:r>
+        <w:t xml:space="preserve">Out of the </w:t>
+      </w:r>
+      <w:r>
+        <w:t>original</w:t>
+      </w:r>
+      <w:r>
+        <w:t xml:space="preserve"> Symbol documentation</w:t>
+      </w:r>
+      <w:r>
+        <w:t>)</w:t>
+      </w:r>
+    </w:p>
+    <w:p>
+      <w:pPr>
+        <w:pStyle w:val="Heading4"/>
+      </w:pPr>
+      <w:r>
+        <w:t>Definition Trace</w:t>
+      </w:r>
+    </w:p>
+    <w:p>
+      <w:r>
+        <w:t>The definition trace is quite easy: follow reference lines until you bump into a symbol without a reference line. That symbol’s the definition</w:t>
+      </w:r>
+    </w:p>
+    <w:p>
+      <w:pPr>
+        <w:pStyle w:val="Spacing"/>
+      </w:pPr>
+    </w:p>
+    <w:p>
+      <w:pPr>
+        <w:pStyle w:val="Picture"/>
+      </w:pPr>
+      <w:r>
+        <w:rPr>
+          <w:noProof/>
+        </w:rPr>
+        <w:drawing>
+          <wp:inline distT="0" distB="0" distL="0" distR="0" wp14:anchorId="5B334188" wp14:editId="5865E941">
+            <wp:extent cx="1795145" cy="1078230"/>
+            <wp:effectExtent l="0" t="0" r="0" b="0"/>
+            <wp:docPr id="16" name="Picture 16"/>
+            <wp:cNvGraphicFramePr>
+              <a:graphicFrameLocks xmlns:a="http://schemas.openxmlformats.org/drawingml/2006/main" noChangeAspect="1"/>
+            </wp:cNvGraphicFramePr>
+            <a:graphic xmlns:a="http://schemas.openxmlformats.org/drawingml/2006/main">
+              <a:graphicData uri="http://schemas.openxmlformats.org/drawingml/2006/picture">
+                <pic:pic xmlns:pic="http://schemas.openxmlformats.org/drawingml/2006/picture">
+                  <pic:nvPicPr>
+                    <pic:cNvPr id="0" name="Picture 1"/>
+                    <pic:cNvPicPr>
+                      <a:picLocks noChangeAspect="1" noChangeArrowheads="1"/>
+                    </pic:cNvPicPr>
+                  </pic:nvPicPr>
+                  <pic:blipFill>
+                    <a:blip r:embed="rId20">
+                      <a:lum bright="-18000"/>
+                      <a:extLst>
+                        <a:ext uri="{28A0092B-C50C-407E-A947-70E740481C1C}">
+                          <a14:useLocalDpi xmlns:a14="http://schemas.microsoft.com/office/drawing/2010/main" val="0"/>
+                        </a:ext>
+                      </a:extLst>
+                    </a:blip>
+                    <a:srcRect/>
+                    <a:stretch>
+                      <a:fillRect/>
+                    </a:stretch>
+                  </pic:blipFill>
+                  <pic:spPr bwMode="auto">
+                    <a:xfrm>
+                      <a:off x="0" y="0"/>
+                      <a:ext cx="1795145" cy="1078230"/>
+                    </a:xfrm>
+                    <a:prstGeom prst="rect">
+                      <a:avLst/>
+                    </a:prstGeom>
+                    <a:noFill/>
+                    <a:ln>
+                      <a:noFill/>
+                    </a:ln>
+                  </pic:spPr>
+                </pic:pic>
+              </a:graphicData>
+            </a:graphic>
+          </wp:inline>
+        </w:drawing>
+      </w:r>
+    </w:p>
+    <w:p>
+      <w:pPr>
+        <w:pStyle w:val="Heading4"/>
+      </w:pPr>
+      <w:r>
+        <w:t>Execution-Definition Trace</w:t>
+      </w:r>
+    </w:p>
+    <w:p>
+      <w:r>
+        <w:t xml:space="preserve">Just as with the object-type trace, the execution trace requires you to find the definition anyway, so when you need both, the execution trace will suffice. It’s called a </w:t>
+      </w:r>
+      <w:r>
+        <w:rPr>
+          <w:i/>
+          <w:iCs/>
+        </w:rPr>
+        <w:t>execution-definition trace</w:t>
+      </w:r>
+      <w:r>
+        <w:t xml:space="preserve"> when you use an execution trace to find both execution and definition.</w:t>
+      </w:r>
+      <w:bookmarkStart w:id="0" w:name="_GoBack"/>
+      <w:bookmarkEnd w:id="0"/>
+    </w:p>
     <w:sectPr>
       <w:pgSz w:w="12240" w:h="15840"/>
       <w:pgMar w:top="1440" w:right="1800" w:bottom="1440" w:left="1800" w:header="720" w:footer="720" w:gutter="0"/>
@@ -1592,6 +2715,146 @@
       </w:pPr>
       <w:rPr>
         <w:rFonts w:ascii="Symbol" w:hAnsi="Symbol" w:hint="default"/>
+      </w:rPr>
+    </w:lvl>
+  </w:abstractNum>
+  <w:abstractNum w:abstractNumId="10" w15:restartNumberingAfterBreak="0">
+    <w:nsid w:val="4E0F50B9"/>
+    <w:multiLevelType w:val="hybridMultilevel"/>
+    <w:tmpl w:val="B942CB82"/>
+    <w:lvl w:ilvl="0" w:tplc="A0AC7EE6">
+      <w:start w:val="1"/>
+      <w:numFmt w:val="bullet"/>
+      <w:lvlText w:val="-"/>
+      <w:lvlJc w:val="left"/>
+      <w:pPr>
+        <w:tabs>
+          <w:tab w:val="num" w:pos="720"/>
+        </w:tabs>
+        <w:ind w:left="720" w:hanging="360"/>
+      </w:pPr>
+      <w:rPr>
+        <w:rFonts w:ascii="Times New Roman" w:eastAsia="Times New Roman" w:hAnsi="Times New Roman" w:cs="Times New Roman" w:hint="default"/>
+      </w:rPr>
+    </w:lvl>
+    <w:lvl w:ilvl="1" w:tplc="04090003">
+      <w:start w:val="1"/>
+      <w:numFmt w:val="bullet"/>
+      <w:lvlText w:val="o"/>
+      <w:lvlJc w:val="left"/>
+      <w:pPr>
+        <w:tabs>
+          <w:tab w:val="num" w:pos="1440"/>
+        </w:tabs>
+        <w:ind w:left="1440" w:hanging="360"/>
+      </w:pPr>
+      <w:rPr>
+        <w:rFonts w:ascii="Courier New" w:hAnsi="Courier New" w:hint="default"/>
+      </w:rPr>
+    </w:lvl>
+    <w:lvl w:ilvl="2" w:tplc="04090005">
+      <w:start w:val="1"/>
+      <w:numFmt w:val="bullet"/>
+      <w:lvlText w:val=""/>
+      <w:lvlJc w:val="left"/>
+      <w:pPr>
+        <w:tabs>
+          <w:tab w:val="num" w:pos="2160"/>
+        </w:tabs>
+        <w:ind w:left="2160" w:hanging="360"/>
+      </w:pPr>
+      <w:rPr>
+        <w:rFonts w:ascii="Wingdings" w:hAnsi="Wingdings" w:hint="default"/>
+      </w:rPr>
+    </w:lvl>
+    <w:lvl w:ilvl="3" w:tplc="04090001">
+      <w:start w:val="1"/>
+      <w:numFmt w:val="bullet"/>
+      <w:lvlText w:val=""/>
+      <w:lvlJc w:val="left"/>
+      <w:pPr>
+        <w:tabs>
+          <w:tab w:val="num" w:pos="2880"/>
+        </w:tabs>
+        <w:ind w:left="2880" w:hanging="360"/>
+      </w:pPr>
+      <w:rPr>
+        <w:rFonts w:ascii="Symbol" w:hAnsi="Symbol" w:hint="default"/>
+      </w:rPr>
+    </w:lvl>
+    <w:lvl w:ilvl="4" w:tplc="04090003">
+      <w:start w:val="1"/>
+      <w:numFmt w:val="bullet"/>
+      <w:lvlText w:val="o"/>
+      <w:lvlJc w:val="left"/>
+      <w:pPr>
+        <w:tabs>
+          <w:tab w:val="num" w:pos="3600"/>
+        </w:tabs>
+        <w:ind w:left="3600" w:hanging="360"/>
+      </w:pPr>
+      <w:rPr>
+        <w:rFonts w:ascii="Courier New" w:hAnsi="Courier New" w:hint="default"/>
+      </w:rPr>
+    </w:lvl>
+    <w:lvl w:ilvl="5" w:tplc="04090005">
+      <w:start w:val="1"/>
+      <w:numFmt w:val="bullet"/>
+      <w:lvlText w:val=""/>
+      <w:lvlJc w:val="left"/>
+      <w:pPr>
+        <w:tabs>
+          <w:tab w:val="num" w:pos="4320"/>
+        </w:tabs>
+        <w:ind w:left="4320" w:hanging="360"/>
+      </w:pPr>
+      <w:rPr>
+        <w:rFonts w:ascii="Wingdings" w:hAnsi="Wingdings" w:hint="default"/>
+      </w:rPr>
+    </w:lvl>
+    <w:lvl w:ilvl="6" w:tplc="04090001" w:tentative="1">
+      <w:start w:val="1"/>
+      <w:numFmt w:val="bullet"/>
+      <w:lvlText w:val=""/>
+      <w:lvlJc w:val="left"/>
+      <w:pPr>
+        <w:tabs>
+          <w:tab w:val="num" w:pos="5040"/>
+        </w:tabs>
+        <w:ind w:left="5040" w:hanging="360"/>
+      </w:pPr>
+      <w:rPr>
+        <w:rFonts w:ascii="Symbol" w:hAnsi="Symbol" w:hint="default"/>
+      </w:rPr>
+    </w:lvl>
+    <w:lvl w:ilvl="7" w:tplc="04090003" w:tentative="1">
+      <w:start w:val="1"/>
+      <w:numFmt w:val="bullet"/>
+      <w:lvlText w:val="o"/>
+      <w:lvlJc w:val="left"/>
+      <w:pPr>
+        <w:tabs>
+          <w:tab w:val="num" w:pos="5760"/>
+        </w:tabs>
+        <w:ind w:left="5760" w:hanging="360"/>
+      </w:pPr>
+      <w:rPr>
+        <w:rFonts w:ascii="Courier New" w:hAnsi="Courier New" w:hint="default"/>
+      </w:rPr>
+    </w:lvl>
+    <w:lvl w:ilvl="8" w:tplc="04090005" w:tentative="1">
+      <w:start w:val="1"/>
+      <w:numFmt w:val="bullet"/>
+      <w:lvlText w:val=""/>
+      <w:lvlJc w:val="left"/>
+      <w:pPr>
+        <w:tabs>
+          <w:tab w:val="num" w:pos="6480"/>
+        </w:tabs>
+        <w:ind w:left="6480" w:hanging="360"/>
+      </w:pPr>
+      <w:rPr>
+        <w:rFonts w:ascii="Wingdings" w:hAnsi="Wingdings" w:hint="default"/>
       </w:rPr>
     </w:lvl>
   </w:abstractNum>
@@ -1625,6 +2888,9 @@
   <w:num w:numId="10">
     <w:abstractNumId w:val="0"/>
   </w:num>
+  <w:num w:numId="11">
+    <w:abstractNumId w:val="10"/>
+  </w:num>
 </w:numbering>
 </file>
 
@@ -1642,7 +2908,7 @@
   <w:latentStyles w:defLockedState="0" w:defUIPriority="99" w:defSemiHidden="0" w:defUnhideWhenUsed="0" w:defQFormat="0" w:count="376">
     <w:lsdException w:name="Normal" w:uiPriority="0" w:qFormat="1"/>
     <w:lsdException w:name="heading 1" w:uiPriority="9" w:qFormat="1"/>
-    <w:lsdException w:name="heading 2" w:uiPriority="9" w:qFormat="1"/>
+    <w:lsdException w:name="heading 2" w:uiPriority="0" w:qFormat="1"/>
     <w:lsdException w:name="heading 3" w:uiPriority="9" w:qFormat="1"/>
     <w:lsdException w:name="heading 4" w:uiPriority="9" w:qFormat="1"/>
     <w:lsdException w:name="heading 5" w:semiHidden="1" w:uiPriority="9" w:unhideWhenUsed="1" w:qFormat="1"/>
@@ -2107,6 +3373,68 @@
       <w:szCs w:val="28"/>
     </w:rPr>
   </w:style>
+  <w:style w:type="paragraph" w:styleId="Heading5">
+    <w:name w:val="heading 5"/>
+    <w:basedOn w:val="Normal"/>
+    <w:next w:val="Normal"/>
+    <w:link w:val="Heading5Char"/>
+    <w:uiPriority w:val="9"/>
+    <w:unhideWhenUsed/>
+    <w:qFormat/>
+    <w:rsid w:val="00C525EC"/>
+    <w:pPr>
+      <w:keepNext/>
+      <w:keepLines/>
+      <w:spacing w:before="120" w:after="60"/>
+      <w:outlineLvl w:val="4"/>
+    </w:pPr>
+    <w:rPr>
+      <w:rFonts w:eastAsiaTheme="majorEastAsia" w:cstheme="majorBidi"/>
+      <w:b/>
+      <w:sz w:val="16"/>
+    </w:rPr>
+  </w:style>
+  <w:style w:type="paragraph" w:styleId="Heading6">
+    <w:name w:val="heading 6"/>
+    <w:basedOn w:val="Normal"/>
+    <w:next w:val="Normal"/>
+    <w:link w:val="Heading6Char"/>
+    <w:uiPriority w:val="9"/>
+    <w:unhideWhenUsed/>
+    <w:qFormat/>
+    <w:rsid w:val="00C525EC"/>
+    <w:pPr>
+      <w:keepNext/>
+      <w:keepLines/>
+      <w:spacing w:before="120" w:after="60"/>
+      <w:outlineLvl w:val="5"/>
+    </w:pPr>
+    <w:rPr>
+      <w:rFonts w:asciiTheme="majorHAnsi" w:eastAsiaTheme="majorEastAsia" w:hAnsiTheme="majorHAnsi" w:cstheme="majorBidi"/>
+    </w:rPr>
+  </w:style>
+  <w:style w:type="paragraph" w:styleId="Heading7">
+    <w:name w:val="heading 7"/>
+    <w:basedOn w:val="Normal"/>
+    <w:next w:val="Normal"/>
+    <w:link w:val="Heading7Char"/>
+    <w:uiPriority w:val="9"/>
+    <w:unhideWhenUsed/>
+    <w:qFormat/>
+    <w:rsid w:val="00C525EC"/>
+    <w:pPr>
+      <w:keepNext/>
+      <w:keepLines/>
+      <w:spacing w:before="40"/>
+      <w:outlineLvl w:val="6"/>
+    </w:pPr>
+    <w:rPr>
+      <w:rFonts w:asciiTheme="majorHAnsi" w:eastAsiaTheme="majorEastAsia" w:hAnsiTheme="majorHAnsi" w:cstheme="majorBidi"/>
+      <w:i/>
+      <w:iCs/>
+      <w:color w:val="1F3763" w:themeColor="accent1" w:themeShade="7F"/>
+    </w:rPr>
+  </w:style>
   <w:style w:type="character" w:default="1" w:styleId="DefaultParagraphFont">
     <w:name w:val="Default Paragraph Font"/>
     <w:uiPriority w:val="1"/>
@@ -2532,6 +3860,76 @@
       <w:rFonts w:ascii="Franklin Gothic Demi" w:hAnsi="Franklin Gothic Demi"/>
       <w:szCs w:val="26"/>
       <w:lang w:val="en-US" w:eastAsia="en-US" w:bidi="ar-SA"/>
+    </w:rPr>
+  </w:style>
+  <w:style w:type="character" w:customStyle="1" w:styleId="Heading5Char">
+    <w:name w:val="Heading 5 Char"/>
+    <w:basedOn w:val="DefaultParagraphFont"/>
+    <w:link w:val="Heading5"/>
+    <w:uiPriority w:val="9"/>
+    <w:rsid w:val="00C525EC"/>
+    <w:rPr>
+      <w:rFonts w:ascii="Tahoma" w:eastAsiaTheme="majorEastAsia" w:hAnsi="Tahoma" w:cstheme="majorBidi"/>
+      <w:b/>
+      <w:sz w:val="16"/>
+      <w:szCs w:val="26"/>
+    </w:rPr>
+  </w:style>
+  <w:style w:type="paragraph" w:customStyle="1" w:styleId="Picture">
+    <w:name w:val="Picture"/>
+    <w:basedOn w:val="Normal"/>
+    <w:rsid w:val="00C525EC"/>
+    <w:pPr>
+      <w:ind w:left="0"/>
+      <w:jc w:val="center"/>
+    </w:pPr>
+    <w:rPr>
+      <w:rFonts w:ascii="Book Antiqua" w:hAnsi="Book Antiqua"/>
+      <w:i/>
+      <w:iCs/>
+      <w:color w:val="C0C0C0"/>
+      <w:sz w:val="22"/>
+      <w:szCs w:val="24"/>
+    </w:rPr>
+  </w:style>
+  <w:style w:type="paragraph" w:customStyle="1" w:styleId="AlineaSeparator">
+    <w:name w:val="Alinea Separator"/>
+    <w:basedOn w:val="Normal"/>
+    <w:rsid w:val="00C525EC"/>
+    <w:pPr>
+      <w:ind w:left="0"/>
+      <w:jc w:val="both"/>
+    </w:pPr>
+    <w:rPr>
+      <w:rFonts w:ascii="Book Antiqua" w:hAnsi="Book Antiqua"/>
+      <w:color w:val="C0C0C0"/>
+      <w:sz w:val="16"/>
+      <w:szCs w:val="24"/>
+    </w:rPr>
+  </w:style>
+  <w:style w:type="character" w:customStyle="1" w:styleId="Heading6Char">
+    <w:name w:val="Heading 6 Char"/>
+    <w:basedOn w:val="DefaultParagraphFont"/>
+    <w:link w:val="Heading6"/>
+    <w:uiPriority w:val="9"/>
+    <w:rsid w:val="00C525EC"/>
+    <w:rPr>
+      <w:rFonts w:asciiTheme="majorHAnsi" w:eastAsiaTheme="majorEastAsia" w:hAnsiTheme="majorHAnsi" w:cstheme="majorBidi"/>
+      <w:szCs w:val="26"/>
+    </w:rPr>
+  </w:style>
+  <w:style w:type="character" w:customStyle="1" w:styleId="Heading7Char">
+    <w:name w:val="Heading 7 Char"/>
+    <w:basedOn w:val="DefaultParagraphFont"/>
+    <w:link w:val="Heading7"/>
+    <w:uiPriority w:val="9"/>
+    <w:rsid w:val="00C525EC"/>
+    <w:rPr>
+      <w:rFonts w:asciiTheme="majorHAnsi" w:eastAsiaTheme="majorEastAsia" w:hAnsiTheme="majorHAnsi" w:cstheme="majorBidi"/>
+      <w:i/>
+      <w:iCs/>
+      <w:color w:val="1F3763" w:themeColor="accent1" w:themeShade="7F"/>
+      <w:szCs w:val="26"/>
     </w:rPr>
   </w:style>
 </w:styles>

</xml_diff>